<commit_message>
add two essay and add a little content in report
</commit_message>
<xml_diff>
--- a/K-in-row/k-in-row/Kumoma algorithm.docx
+++ b/K-in-row/k-in-row/Kumoma algorithm.docx
@@ -1102,7 +1102,7 @@
                           </pic:cNvPicPr>
                         </pic:nvPicPr>
                         <pic:blipFill>
-                          <a:blip r:embed="rId6">
+                          <a:blip r:embed="rId8">
                             <a:extLst>
                               <a:ext uri="{28A0092B-C50C-407E-A947-70E740481C1C}">
                                 <a14:useLocalDpi xmlns:a14="http://schemas.microsoft.com/office/drawing/2010/main" val="0"/>
@@ -1365,7 +1365,7 @@
                           </pic:cNvPicPr>
                         </pic:nvPicPr>
                         <pic:blipFill>
-                          <a:blip r:embed="rId7">
+                          <a:blip r:embed="rId9">
                             <a:extLst>
                               <a:ext uri="{28A0092B-C50C-407E-A947-70E740481C1C}">
                                 <a14:useLocalDpi xmlns:a14="http://schemas.microsoft.com/office/drawing/2010/main" val="0"/>
@@ -1669,7 +1669,7 @@
                           </pic:cNvPicPr>
                         </pic:nvPicPr>
                         <pic:blipFill>
-                          <a:blip r:embed="rId8">
+                          <a:blip r:embed="rId10">
                             <a:extLst>
                               <a:ext uri="{28A0092B-C50C-407E-A947-70E740481C1C}">
                                 <a14:useLocalDpi xmlns:a14="http://schemas.microsoft.com/office/drawing/2010/main" val="0"/>
@@ -1721,345 +1721,6 @@
                       <pic:pic xmlns:pic="http://schemas.openxmlformats.org/drawingml/2006/picture">
                         <pic:nvPicPr>
                           <pic:cNvPr id="0" name="Picture 4" descr="http://imgsrc.baidu.com/forum/w%3D580/sign=a21079a34bed2e73fce98624b701a16d/0560f21fbe096b63624ec8770d338744ebf8ac6c.jpg"/>
-                          <pic:cNvPicPr>
-                            <a:picLocks noChangeAspect="1" noChangeArrowheads="1"/>
-                          </pic:cNvPicPr>
-                        </pic:nvPicPr>
-                        <pic:blipFill>
-                          <a:blip r:embed="rId9">
-                            <a:extLst>
-                              <a:ext uri="{28A0092B-C50C-407E-A947-70E740481C1C}">
-                                <a14:useLocalDpi xmlns:a14="http://schemas.microsoft.com/office/drawing/2010/main" val="0"/>
-                              </a:ext>
-                            </a:extLst>
-                          </a:blip>
-                          <a:srcRect/>
-                          <a:stretch>
-                            <a:fillRect/>
-                          </a:stretch>
-                        </pic:blipFill>
-                        <pic:spPr bwMode="auto">
-                          <a:xfrm>
-                            <a:off x="0" y="0"/>
-                            <a:ext cx="638175" cy="923925"/>
-                          </a:xfrm>
-                          <a:prstGeom prst="rect">
-                            <a:avLst/>
-                          </a:prstGeom>
-                          <a:noFill/>
-                          <a:ln>
-                            <a:noFill/>
-                          </a:ln>
-                        </pic:spPr>
-                      </pic:pic>
-                    </a:graphicData>
-                  </a:graphic>
-                </wp:inline>
-              </w:drawing>
-            </w:r>
-            <w:r>
-              <w:rPr>
-                <w:rFonts w:ascii="Arial" w:eastAsia="Times New Roman" w:hAnsi="Arial" w:cs="Arial"/>
-                <w:color w:val="000000"/>
-                <w:sz w:val="20"/>
-                <w:szCs w:val="20"/>
-              </w:rPr>
-              <w:t> </w:t>
-            </w:r>
-            <w:r>
-              <w:rPr>
-                <w:rFonts w:ascii="Arial" w:eastAsia="Times New Roman" w:hAnsi="Arial" w:cs="Arial"/>
-                <w:color w:val="000000"/>
-                <w:sz w:val="20"/>
-                <w:szCs w:val="20"/>
-              </w:rPr>
-              <w:t> </w:t>
-            </w:r>
-            <w:r>
-              <w:rPr>
-                <w:rFonts w:ascii="Arial" w:eastAsia="Times New Roman" w:hAnsi="Arial" w:cs="Arial"/>
-                <w:noProof/>
-                <w:color w:val="000000"/>
-                <w:sz w:val="20"/>
-                <w:szCs w:val="20"/>
-              </w:rPr>
-              <w:drawing>
-                <wp:inline distT="0" distB="0" distL="0" distR="0" wp14:anchorId="4606CCEC" wp14:editId="0DF04A6F">
-                  <wp:extent cx="600075" cy="857250"/>
-                  <wp:effectExtent l="0" t="0" r="9525" b="0"/>
-                  <wp:docPr id="16" name="图片 16" descr="http://imgsrc.baidu.com/forum/w%3D580/sign=334be987f703738dde4a0c2a831bb073/406c20a4462309f71a183b35730e0cf3d7cad64c.jpg"/>
-                  <wp:cNvGraphicFramePr>
-                    <a:graphicFrameLocks xmlns:a="http://schemas.openxmlformats.org/drawingml/2006/main" noChangeAspect="1"/>
-                  </wp:cNvGraphicFramePr>
-                  <a:graphic xmlns:a="http://schemas.openxmlformats.org/drawingml/2006/main">
-                    <a:graphicData uri="http://schemas.openxmlformats.org/drawingml/2006/picture">
-                      <pic:pic xmlns:pic="http://schemas.openxmlformats.org/drawingml/2006/picture">
-                        <pic:nvPicPr>
-                          <pic:cNvPr id="0" name="Picture 5" descr="http://imgsrc.baidu.com/forum/w%3D580/sign=334be987f703738dde4a0c2a831bb073/406c20a4462309f71a183b35730e0cf3d7cad64c.jpg"/>
-                          <pic:cNvPicPr>
-                            <a:picLocks noChangeAspect="1" noChangeArrowheads="1"/>
-                          </pic:cNvPicPr>
-                        </pic:nvPicPr>
-                        <pic:blipFill>
-                          <a:blip r:embed="rId10">
-                            <a:extLst>
-                              <a:ext uri="{28A0092B-C50C-407E-A947-70E740481C1C}">
-                                <a14:useLocalDpi xmlns:a14="http://schemas.microsoft.com/office/drawing/2010/main" val="0"/>
-                              </a:ext>
-                            </a:extLst>
-                          </a:blip>
-                          <a:srcRect/>
-                          <a:stretch>
-                            <a:fillRect/>
-                          </a:stretch>
-                        </pic:blipFill>
-                        <pic:spPr bwMode="auto">
-                          <a:xfrm>
-                            <a:off x="0" y="0"/>
-                            <a:ext cx="600075" cy="857250"/>
-                          </a:xfrm>
-                          <a:prstGeom prst="rect">
-                            <a:avLst/>
-                          </a:prstGeom>
-                          <a:noFill/>
-                          <a:ln>
-                            <a:noFill/>
-                          </a:ln>
-                        </pic:spPr>
-                      </pic:pic>
-                    </a:graphicData>
-                  </a:graphic>
-                </wp:inline>
-              </w:drawing>
-            </w:r>
-          </w:p>
-        </w:tc>
-        <w:tc>
-          <w:tcPr>
-            <w:tcW w:w="810" w:type="dxa"/>
-            <w:tcBorders>
-              <w:top w:val="single" w:sz="6" w:space="0" w:color="CCCCCC"/>
-              <w:left w:val="single" w:sz="6" w:space="0" w:color="CCCCCC"/>
-              <w:bottom w:val="single" w:sz="6" w:space="0" w:color="CCCCCC"/>
-              <w:right w:val="single" w:sz="6" w:space="0" w:color="CCCCCC"/>
-            </w:tcBorders>
-            <w:shd w:val="clear" w:color="auto" w:fill="FFFFFF"/>
-          </w:tcPr>
-          <w:p>
-            <w:pPr>
-              <w:spacing w:after="0" w:line="378" w:lineRule="atLeast"/>
-              <w:rPr>
-                <w:rFonts w:ascii="Arial" w:eastAsia="Times New Roman" w:hAnsi="Arial" w:cs="Arial"/>
-                <w:noProof/>
-                <w:color w:val="000000"/>
-                <w:sz w:val="20"/>
-                <w:szCs w:val="20"/>
-              </w:rPr>
-            </w:pPr>
-            <w:r>
-              <w:rPr>
-                <w:rFonts w:ascii="Arial" w:eastAsia="Times New Roman" w:hAnsi="Arial" w:cs="Arial"/>
-                <w:noProof/>
-                <w:color w:val="000000"/>
-                <w:sz w:val="20"/>
-                <w:szCs w:val="20"/>
-              </w:rPr>
-              <w:t>70</w:t>
-            </w:r>
-          </w:p>
-        </w:tc>
-      </w:tr>
-      <w:tr>
-        <w:tc>
-          <w:tcPr>
-            <w:tcW w:w="961" w:type="dxa"/>
-            <w:tcBorders>
-              <w:top w:val="single" w:sz="6" w:space="0" w:color="CCCCCC"/>
-              <w:left w:val="single" w:sz="6" w:space="0" w:color="CCCCCC"/>
-              <w:bottom w:val="single" w:sz="6" w:space="0" w:color="CCCCCC"/>
-              <w:right w:val="single" w:sz="6" w:space="0" w:color="CCCCCC"/>
-            </w:tcBorders>
-            <w:shd w:val="clear" w:color="auto" w:fill="FFFFFF"/>
-            <w:tcMar>
-              <w:top w:w="45" w:type="dxa"/>
-              <w:left w:w="45" w:type="dxa"/>
-              <w:bottom w:w="45" w:type="dxa"/>
-              <w:right w:w="45" w:type="dxa"/>
-            </w:tcMar>
-            <w:vAlign w:val="center"/>
-            <w:hideMark/>
-          </w:tcPr>
-          <w:p>
-            <w:pPr>
-              <w:spacing w:after="0" w:line="378" w:lineRule="atLeast"/>
-              <w:rPr>
-                <w:rFonts w:ascii="Arial" w:eastAsia="Times New Roman" w:hAnsi="Arial" w:cs="Arial"/>
-                <w:color w:val="000000"/>
-                <w:sz w:val="20"/>
-                <w:szCs w:val="20"/>
-              </w:rPr>
-            </w:pPr>
-            <w:r>
-              <w:rPr>
-                <w:rFonts w:ascii="Arial" w:eastAsia="宋体" w:hAnsi="Arial" w:cs="Arial"/>
-                <w:color w:val="000000"/>
-                <w:sz w:val="20"/>
-                <w:szCs w:val="20"/>
-              </w:rPr>
-              <w:t xml:space="preserve">  Straight  three</w:t>
-            </w:r>
-          </w:p>
-        </w:tc>
-        <w:tc>
-          <w:tcPr>
-            <w:tcW w:w="2271" w:type="dxa"/>
-            <w:tcBorders>
-              <w:top w:val="single" w:sz="6" w:space="0" w:color="CCCCCC"/>
-              <w:left w:val="single" w:sz="6" w:space="0" w:color="CCCCCC"/>
-              <w:bottom w:val="single" w:sz="6" w:space="0" w:color="CCCCCC"/>
-              <w:right w:val="single" w:sz="6" w:space="0" w:color="CCCCCC"/>
-            </w:tcBorders>
-            <w:shd w:val="clear" w:color="auto" w:fill="FFFFFF"/>
-            <w:tcMar>
-              <w:top w:w="45" w:type="dxa"/>
-              <w:left w:w="45" w:type="dxa"/>
-              <w:bottom w:w="45" w:type="dxa"/>
-              <w:right w:w="45" w:type="dxa"/>
-            </w:tcMar>
-            <w:vAlign w:val="center"/>
-            <w:hideMark/>
-          </w:tcPr>
-          <w:p>
-            <w:pPr>
-              <w:rPr>
-                <w:rFonts w:ascii="Arial" w:hAnsi="Arial" w:cs="Arial"/>
-                <w:iCs/>
-                <w:sz w:val="20"/>
-                <w:szCs w:val="20"/>
-              </w:rPr>
-            </w:pPr>
-            <w:r>
-              <w:rPr>
-                <w:rStyle w:val="a4"/>
-                <w:rFonts w:ascii="Arial" w:hAnsi="Arial" w:cs="Arial"/>
-                <w:i w:val="0"/>
-              </w:rPr>
-              <w:t>Three stones of the same color in an unbroken row, or with one-intersection gap between the stones that can become a straight four on the next move</w:t>
-            </w:r>
-          </w:p>
-        </w:tc>
-        <w:tc>
-          <w:tcPr>
-            <w:tcW w:w="1080" w:type="dxa"/>
-            <w:tcBorders>
-              <w:top w:val="single" w:sz="6" w:space="0" w:color="CCCCCC"/>
-              <w:left w:val="single" w:sz="6" w:space="0" w:color="CCCCCC"/>
-              <w:bottom w:val="single" w:sz="6" w:space="0" w:color="CCCCCC"/>
-              <w:right w:val="single" w:sz="6" w:space="0" w:color="CCCCCC"/>
-            </w:tcBorders>
-            <w:shd w:val="clear" w:color="auto" w:fill="FFFFFF"/>
-            <w:tcMar>
-              <w:top w:w="45" w:type="dxa"/>
-              <w:left w:w="45" w:type="dxa"/>
-              <w:bottom w:w="45" w:type="dxa"/>
-              <w:right w:w="45" w:type="dxa"/>
-            </w:tcMar>
-            <w:vAlign w:val="center"/>
-            <w:hideMark/>
-          </w:tcPr>
-          <w:p>
-            <w:pPr>
-              <w:spacing w:after="0" w:line="378" w:lineRule="atLeast"/>
-              <w:rPr>
-                <w:rFonts w:ascii="Arial" w:eastAsia="Times New Roman" w:hAnsi="Arial" w:cs="Arial"/>
-                <w:color w:val="000000"/>
-                <w:sz w:val="20"/>
-                <w:szCs w:val="20"/>
-              </w:rPr>
-            </w:pPr>
-            <w:r>
-              <w:rPr>
-                <w:rFonts w:ascii="Arial" w:eastAsia="Times New Roman" w:hAnsi="Arial" w:cs="Arial"/>
-                <w:color w:val="000000"/>
-                <w:sz w:val="20"/>
-                <w:szCs w:val="20"/>
-                <w:shd w:val="clear" w:color="auto" w:fill="FFFFFF"/>
-              </w:rPr>
-              <w:t>01110</w:t>
-            </w:r>
-          </w:p>
-          <w:p>
-            <w:pPr>
-              <w:spacing w:after="0" w:line="378" w:lineRule="atLeast"/>
-              <w:rPr>
-                <w:rFonts w:ascii="Arial" w:eastAsia="Times New Roman" w:hAnsi="Arial" w:cs="Arial"/>
-                <w:color w:val="000000"/>
-                <w:sz w:val="20"/>
-                <w:szCs w:val="20"/>
-              </w:rPr>
-            </w:pPr>
-            <w:r>
-              <w:rPr>
-                <w:rFonts w:ascii="Arial" w:eastAsia="Times New Roman" w:hAnsi="Arial" w:cs="Arial"/>
-                <w:color w:val="000000"/>
-                <w:sz w:val="20"/>
-                <w:szCs w:val="20"/>
-                <w:shd w:val="clear" w:color="auto" w:fill="FFFFFF"/>
-              </w:rPr>
-              <w:t>010110</w:t>
-            </w:r>
-          </w:p>
-        </w:tc>
-        <w:tc>
-          <w:tcPr>
-            <w:tcW w:w="3600" w:type="dxa"/>
-            <w:tcBorders>
-              <w:top w:val="single" w:sz="6" w:space="0" w:color="CCCCCC"/>
-              <w:left w:val="single" w:sz="6" w:space="0" w:color="CCCCCC"/>
-              <w:bottom w:val="single" w:sz="6" w:space="0" w:color="CCCCCC"/>
-              <w:right w:val="single" w:sz="6" w:space="0" w:color="CCCCCC"/>
-            </w:tcBorders>
-            <w:shd w:val="clear" w:color="auto" w:fill="FFFFFF"/>
-            <w:tcMar>
-              <w:top w:w="45" w:type="dxa"/>
-              <w:left w:w="45" w:type="dxa"/>
-              <w:bottom w:w="45" w:type="dxa"/>
-              <w:right w:w="45" w:type="dxa"/>
-            </w:tcMar>
-            <w:vAlign w:val="center"/>
-            <w:hideMark/>
-          </w:tcPr>
-          <w:p>
-            <w:pPr>
-              <w:spacing w:after="0" w:line="378" w:lineRule="atLeast"/>
-              <w:rPr>
-                <w:rFonts w:ascii="Arial" w:eastAsia="Times New Roman" w:hAnsi="Arial" w:cs="Arial"/>
-                <w:color w:val="000000"/>
-                <w:sz w:val="20"/>
-                <w:szCs w:val="20"/>
-              </w:rPr>
-            </w:pPr>
-            <w:r>
-              <w:rPr>
-                <w:rFonts w:ascii="Arial" w:eastAsia="Times New Roman" w:hAnsi="Arial" w:cs="Arial"/>
-                <w:noProof/>
-                <w:color w:val="000000"/>
-                <w:sz w:val="20"/>
-                <w:szCs w:val="20"/>
-              </w:rPr>
-              <w:drawing>
-                <wp:inline distT="0" distB="0" distL="0" distR="0" wp14:anchorId="56644FDA" wp14:editId="61583BA1">
-                  <wp:extent cx="638175" cy="923925"/>
-                  <wp:effectExtent l="0" t="0" r="9525" b="9525"/>
-                  <wp:docPr id="15" name="图片 15" descr="http://imgsrc.baidu.com/forum/w%3D580/sign=59503004b17eca80120539efa1239712/b3175c6034a85edf66f0680448540923dd5475bb.jpg"/>
-                  <wp:cNvGraphicFramePr>
-                    <a:graphicFrameLocks xmlns:a="http://schemas.openxmlformats.org/drawingml/2006/main" noChangeAspect="1"/>
-                  </wp:cNvGraphicFramePr>
-                  <a:graphic xmlns:a="http://schemas.openxmlformats.org/drawingml/2006/main">
-                    <a:graphicData uri="http://schemas.openxmlformats.org/drawingml/2006/picture">
-                      <pic:pic xmlns:pic="http://schemas.openxmlformats.org/drawingml/2006/picture">
-                        <pic:nvPicPr>
-                          <pic:cNvPr id="0" name="Picture 6" descr="http://imgsrc.baidu.com/forum/w%3D580/sign=59503004b17eca80120539efa1239712/b3175c6034a85edf66f0680448540923dd5475bb.jpg"/>
                           <pic:cNvPicPr>
                             <a:picLocks noChangeAspect="1" noChangeArrowheads="1"/>
                           </pic:cNvPicPr>
@@ -2099,6 +1760,345 @@
             <w:r>
               <w:rPr>
                 <w:rFonts w:ascii="Arial" w:eastAsia="Times New Roman" w:hAnsi="Arial" w:cs="Arial"/>
+                <w:color w:val="000000"/>
+                <w:sz w:val="20"/>
+                <w:szCs w:val="20"/>
+              </w:rPr>
+              <w:t> </w:t>
+            </w:r>
+            <w:r>
+              <w:rPr>
+                <w:rFonts w:ascii="Arial" w:eastAsia="Times New Roman" w:hAnsi="Arial" w:cs="Arial"/>
+                <w:color w:val="000000"/>
+                <w:sz w:val="20"/>
+                <w:szCs w:val="20"/>
+              </w:rPr>
+              <w:t> </w:t>
+            </w:r>
+            <w:r>
+              <w:rPr>
+                <w:rFonts w:ascii="Arial" w:eastAsia="Times New Roman" w:hAnsi="Arial" w:cs="Arial"/>
+                <w:noProof/>
+                <w:color w:val="000000"/>
+                <w:sz w:val="20"/>
+                <w:szCs w:val="20"/>
+              </w:rPr>
+              <w:drawing>
+                <wp:inline distT="0" distB="0" distL="0" distR="0" wp14:anchorId="4606CCEC" wp14:editId="0DF04A6F">
+                  <wp:extent cx="600075" cy="857250"/>
+                  <wp:effectExtent l="0" t="0" r="9525" b="0"/>
+                  <wp:docPr id="16" name="图片 16" descr="http://imgsrc.baidu.com/forum/w%3D580/sign=334be987f703738dde4a0c2a831bb073/406c20a4462309f71a183b35730e0cf3d7cad64c.jpg"/>
+                  <wp:cNvGraphicFramePr>
+                    <a:graphicFrameLocks xmlns:a="http://schemas.openxmlformats.org/drawingml/2006/main" noChangeAspect="1"/>
+                  </wp:cNvGraphicFramePr>
+                  <a:graphic xmlns:a="http://schemas.openxmlformats.org/drawingml/2006/main">
+                    <a:graphicData uri="http://schemas.openxmlformats.org/drawingml/2006/picture">
+                      <pic:pic xmlns:pic="http://schemas.openxmlformats.org/drawingml/2006/picture">
+                        <pic:nvPicPr>
+                          <pic:cNvPr id="0" name="Picture 5" descr="http://imgsrc.baidu.com/forum/w%3D580/sign=334be987f703738dde4a0c2a831bb073/406c20a4462309f71a183b35730e0cf3d7cad64c.jpg"/>
+                          <pic:cNvPicPr>
+                            <a:picLocks noChangeAspect="1" noChangeArrowheads="1"/>
+                          </pic:cNvPicPr>
+                        </pic:nvPicPr>
+                        <pic:blipFill>
+                          <a:blip r:embed="rId12">
+                            <a:extLst>
+                              <a:ext uri="{28A0092B-C50C-407E-A947-70E740481C1C}">
+                                <a14:useLocalDpi xmlns:a14="http://schemas.microsoft.com/office/drawing/2010/main" val="0"/>
+                              </a:ext>
+                            </a:extLst>
+                          </a:blip>
+                          <a:srcRect/>
+                          <a:stretch>
+                            <a:fillRect/>
+                          </a:stretch>
+                        </pic:blipFill>
+                        <pic:spPr bwMode="auto">
+                          <a:xfrm>
+                            <a:off x="0" y="0"/>
+                            <a:ext cx="600075" cy="857250"/>
+                          </a:xfrm>
+                          <a:prstGeom prst="rect">
+                            <a:avLst/>
+                          </a:prstGeom>
+                          <a:noFill/>
+                          <a:ln>
+                            <a:noFill/>
+                          </a:ln>
+                        </pic:spPr>
+                      </pic:pic>
+                    </a:graphicData>
+                  </a:graphic>
+                </wp:inline>
+              </w:drawing>
+            </w:r>
+          </w:p>
+        </w:tc>
+        <w:tc>
+          <w:tcPr>
+            <w:tcW w:w="810" w:type="dxa"/>
+            <w:tcBorders>
+              <w:top w:val="single" w:sz="6" w:space="0" w:color="CCCCCC"/>
+              <w:left w:val="single" w:sz="6" w:space="0" w:color="CCCCCC"/>
+              <w:bottom w:val="single" w:sz="6" w:space="0" w:color="CCCCCC"/>
+              <w:right w:val="single" w:sz="6" w:space="0" w:color="CCCCCC"/>
+            </w:tcBorders>
+            <w:shd w:val="clear" w:color="auto" w:fill="FFFFFF"/>
+          </w:tcPr>
+          <w:p>
+            <w:pPr>
+              <w:spacing w:after="0" w:line="378" w:lineRule="atLeast"/>
+              <w:rPr>
+                <w:rFonts w:ascii="Arial" w:eastAsia="Times New Roman" w:hAnsi="Arial" w:cs="Arial"/>
+                <w:noProof/>
+                <w:color w:val="000000"/>
+                <w:sz w:val="20"/>
+                <w:szCs w:val="20"/>
+              </w:rPr>
+            </w:pPr>
+            <w:r>
+              <w:rPr>
+                <w:rFonts w:ascii="Arial" w:eastAsia="Times New Roman" w:hAnsi="Arial" w:cs="Arial"/>
+                <w:noProof/>
+                <w:color w:val="000000"/>
+                <w:sz w:val="20"/>
+                <w:szCs w:val="20"/>
+              </w:rPr>
+              <w:t>70</w:t>
+            </w:r>
+          </w:p>
+        </w:tc>
+      </w:tr>
+      <w:tr>
+        <w:tc>
+          <w:tcPr>
+            <w:tcW w:w="961" w:type="dxa"/>
+            <w:tcBorders>
+              <w:top w:val="single" w:sz="6" w:space="0" w:color="CCCCCC"/>
+              <w:left w:val="single" w:sz="6" w:space="0" w:color="CCCCCC"/>
+              <w:bottom w:val="single" w:sz="6" w:space="0" w:color="CCCCCC"/>
+              <w:right w:val="single" w:sz="6" w:space="0" w:color="CCCCCC"/>
+            </w:tcBorders>
+            <w:shd w:val="clear" w:color="auto" w:fill="FFFFFF"/>
+            <w:tcMar>
+              <w:top w:w="45" w:type="dxa"/>
+              <w:left w:w="45" w:type="dxa"/>
+              <w:bottom w:w="45" w:type="dxa"/>
+              <w:right w:w="45" w:type="dxa"/>
+            </w:tcMar>
+            <w:vAlign w:val="center"/>
+            <w:hideMark/>
+          </w:tcPr>
+          <w:p>
+            <w:pPr>
+              <w:spacing w:after="0" w:line="378" w:lineRule="atLeast"/>
+              <w:rPr>
+                <w:rFonts w:ascii="Arial" w:eastAsia="Times New Roman" w:hAnsi="Arial" w:cs="Arial"/>
+                <w:color w:val="000000"/>
+                <w:sz w:val="20"/>
+                <w:szCs w:val="20"/>
+              </w:rPr>
+            </w:pPr>
+            <w:r>
+              <w:rPr>
+                <w:rFonts w:ascii="Arial" w:eastAsia="宋体" w:hAnsi="Arial" w:cs="Arial"/>
+                <w:color w:val="000000"/>
+                <w:sz w:val="20"/>
+                <w:szCs w:val="20"/>
+              </w:rPr>
+              <w:t xml:space="preserve">  Straight  three</w:t>
+            </w:r>
+          </w:p>
+        </w:tc>
+        <w:tc>
+          <w:tcPr>
+            <w:tcW w:w="2271" w:type="dxa"/>
+            <w:tcBorders>
+              <w:top w:val="single" w:sz="6" w:space="0" w:color="CCCCCC"/>
+              <w:left w:val="single" w:sz="6" w:space="0" w:color="CCCCCC"/>
+              <w:bottom w:val="single" w:sz="6" w:space="0" w:color="CCCCCC"/>
+              <w:right w:val="single" w:sz="6" w:space="0" w:color="CCCCCC"/>
+            </w:tcBorders>
+            <w:shd w:val="clear" w:color="auto" w:fill="FFFFFF"/>
+            <w:tcMar>
+              <w:top w:w="45" w:type="dxa"/>
+              <w:left w:w="45" w:type="dxa"/>
+              <w:bottom w:w="45" w:type="dxa"/>
+              <w:right w:w="45" w:type="dxa"/>
+            </w:tcMar>
+            <w:vAlign w:val="center"/>
+            <w:hideMark/>
+          </w:tcPr>
+          <w:p>
+            <w:pPr>
+              <w:rPr>
+                <w:rFonts w:ascii="Arial" w:hAnsi="Arial" w:cs="Arial"/>
+                <w:iCs/>
+                <w:sz w:val="20"/>
+                <w:szCs w:val="20"/>
+              </w:rPr>
+            </w:pPr>
+            <w:r>
+              <w:rPr>
+                <w:rStyle w:val="a4"/>
+                <w:rFonts w:ascii="Arial" w:hAnsi="Arial" w:cs="Arial"/>
+                <w:i w:val="0"/>
+              </w:rPr>
+              <w:t>Three stones of the same color in an unbroken row, or with one-intersection gap between the stones that can become a straight four on the next move</w:t>
+            </w:r>
+          </w:p>
+        </w:tc>
+        <w:tc>
+          <w:tcPr>
+            <w:tcW w:w="1080" w:type="dxa"/>
+            <w:tcBorders>
+              <w:top w:val="single" w:sz="6" w:space="0" w:color="CCCCCC"/>
+              <w:left w:val="single" w:sz="6" w:space="0" w:color="CCCCCC"/>
+              <w:bottom w:val="single" w:sz="6" w:space="0" w:color="CCCCCC"/>
+              <w:right w:val="single" w:sz="6" w:space="0" w:color="CCCCCC"/>
+            </w:tcBorders>
+            <w:shd w:val="clear" w:color="auto" w:fill="FFFFFF"/>
+            <w:tcMar>
+              <w:top w:w="45" w:type="dxa"/>
+              <w:left w:w="45" w:type="dxa"/>
+              <w:bottom w:w="45" w:type="dxa"/>
+              <w:right w:w="45" w:type="dxa"/>
+            </w:tcMar>
+            <w:vAlign w:val="center"/>
+            <w:hideMark/>
+          </w:tcPr>
+          <w:p>
+            <w:pPr>
+              <w:spacing w:after="0" w:line="378" w:lineRule="atLeast"/>
+              <w:rPr>
+                <w:rFonts w:ascii="Arial" w:eastAsia="Times New Roman" w:hAnsi="Arial" w:cs="Arial"/>
+                <w:color w:val="000000"/>
+                <w:sz w:val="20"/>
+                <w:szCs w:val="20"/>
+              </w:rPr>
+            </w:pPr>
+            <w:r>
+              <w:rPr>
+                <w:rFonts w:ascii="Arial" w:eastAsia="Times New Roman" w:hAnsi="Arial" w:cs="Arial"/>
+                <w:color w:val="000000"/>
+                <w:sz w:val="20"/>
+                <w:szCs w:val="20"/>
+                <w:shd w:val="clear" w:color="auto" w:fill="FFFFFF"/>
+              </w:rPr>
+              <w:t>01110</w:t>
+            </w:r>
+          </w:p>
+          <w:p>
+            <w:pPr>
+              <w:spacing w:after="0" w:line="378" w:lineRule="atLeast"/>
+              <w:rPr>
+                <w:rFonts w:ascii="Arial" w:eastAsia="Times New Roman" w:hAnsi="Arial" w:cs="Arial"/>
+                <w:color w:val="000000"/>
+                <w:sz w:val="20"/>
+                <w:szCs w:val="20"/>
+              </w:rPr>
+            </w:pPr>
+            <w:r>
+              <w:rPr>
+                <w:rFonts w:ascii="Arial" w:eastAsia="Times New Roman" w:hAnsi="Arial" w:cs="Arial"/>
+                <w:color w:val="000000"/>
+                <w:sz w:val="20"/>
+                <w:szCs w:val="20"/>
+                <w:shd w:val="clear" w:color="auto" w:fill="FFFFFF"/>
+              </w:rPr>
+              <w:t>010110</w:t>
+            </w:r>
+          </w:p>
+        </w:tc>
+        <w:tc>
+          <w:tcPr>
+            <w:tcW w:w="3600" w:type="dxa"/>
+            <w:tcBorders>
+              <w:top w:val="single" w:sz="6" w:space="0" w:color="CCCCCC"/>
+              <w:left w:val="single" w:sz="6" w:space="0" w:color="CCCCCC"/>
+              <w:bottom w:val="single" w:sz="6" w:space="0" w:color="CCCCCC"/>
+              <w:right w:val="single" w:sz="6" w:space="0" w:color="CCCCCC"/>
+            </w:tcBorders>
+            <w:shd w:val="clear" w:color="auto" w:fill="FFFFFF"/>
+            <w:tcMar>
+              <w:top w:w="45" w:type="dxa"/>
+              <w:left w:w="45" w:type="dxa"/>
+              <w:bottom w:w="45" w:type="dxa"/>
+              <w:right w:w="45" w:type="dxa"/>
+            </w:tcMar>
+            <w:vAlign w:val="center"/>
+            <w:hideMark/>
+          </w:tcPr>
+          <w:p>
+            <w:pPr>
+              <w:spacing w:after="0" w:line="378" w:lineRule="atLeast"/>
+              <w:rPr>
+                <w:rFonts w:ascii="Arial" w:eastAsia="Times New Roman" w:hAnsi="Arial" w:cs="Arial"/>
+                <w:color w:val="000000"/>
+                <w:sz w:val="20"/>
+                <w:szCs w:val="20"/>
+              </w:rPr>
+            </w:pPr>
+            <w:r>
+              <w:rPr>
+                <w:rFonts w:ascii="Arial" w:eastAsia="Times New Roman" w:hAnsi="Arial" w:cs="Arial"/>
+                <w:noProof/>
+                <w:color w:val="000000"/>
+                <w:sz w:val="20"/>
+                <w:szCs w:val="20"/>
+              </w:rPr>
+              <w:drawing>
+                <wp:inline distT="0" distB="0" distL="0" distR="0" wp14:anchorId="56644FDA" wp14:editId="61583BA1">
+                  <wp:extent cx="638175" cy="923925"/>
+                  <wp:effectExtent l="0" t="0" r="9525" b="9525"/>
+                  <wp:docPr id="15" name="图片 15" descr="http://imgsrc.baidu.com/forum/w%3D580/sign=59503004b17eca80120539efa1239712/b3175c6034a85edf66f0680448540923dd5475bb.jpg"/>
+                  <wp:cNvGraphicFramePr>
+                    <a:graphicFrameLocks xmlns:a="http://schemas.openxmlformats.org/drawingml/2006/main" noChangeAspect="1"/>
+                  </wp:cNvGraphicFramePr>
+                  <a:graphic xmlns:a="http://schemas.openxmlformats.org/drawingml/2006/main">
+                    <a:graphicData uri="http://schemas.openxmlformats.org/drawingml/2006/picture">
+                      <pic:pic xmlns:pic="http://schemas.openxmlformats.org/drawingml/2006/picture">
+                        <pic:nvPicPr>
+                          <pic:cNvPr id="0" name="Picture 6" descr="http://imgsrc.baidu.com/forum/w%3D580/sign=59503004b17eca80120539efa1239712/b3175c6034a85edf66f0680448540923dd5475bb.jpg"/>
+                          <pic:cNvPicPr>
+                            <a:picLocks noChangeAspect="1" noChangeArrowheads="1"/>
+                          </pic:cNvPicPr>
+                        </pic:nvPicPr>
+                        <pic:blipFill>
+                          <a:blip r:embed="rId13">
+                            <a:extLst>
+                              <a:ext uri="{28A0092B-C50C-407E-A947-70E740481C1C}">
+                                <a14:useLocalDpi xmlns:a14="http://schemas.microsoft.com/office/drawing/2010/main" val="0"/>
+                              </a:ext>
+                            </a:extLst>
+                          </a:blip>
+                          <a:srcRect/>
+                          <a:stretch>
+                            <a:fillRect/>
+                          </a:stretch>
+                        </pic:blipFill>
+                        <pic:spPr bwMode="auto">
+                          <a:xfrm>
+                            <a:off x="0" y="0"/>
+                            <a:ext cx="638175" cy="923925"/>
+                          </a:xfrm>
+                          <a:prstGeom prst="rect">
+                            <a:avLst/>
+                          </a:prstGeom>
+                          <a:noFill/>
+                          <a:ln>
+                            <a:noFill/>
+                          </a:ln>
+                        </pic:spPr>
+                      </pic:pic>
+                    </a:graphicData>
+                  </a:graphic>
+                </wp:inline>
+              </w:drawing>
+            </w:r>
+            <w:r>
+              <w:rPr>
+                <w:rFonts w:ascii="Arial" w:eastAsia="Times New Roman" w:hAnsi="Arial" w:cs="Arial"/>
                 <w:noProof/>
                 <w:color w:val="000000"/>
                 <w:sz w:val="20"/>
@@ -2122,7 +2122,7 @@
                           </pic:cNvPicPr>
                         </pic:nvPicPr>
                         <pic:blipFill>
-                          <a:blip r:embed="rId12">
+                          <a:blip r:embed="rId14">
                             <a:extLst>
                               <a:ext uri="{28A0092B-C50C-407E-A947-70E740481C1C}">
                                 <a14:useLocalDpi xmlns:a14="http://schemas.microsoft.com/office/drawing/2010/main" val="0"/>
@@ -2499,7 +2499,7 @@
                           </pic:cNvPicPr>
                         </pic:nvPicPr>
                         <pic:blipFill>
-                          <a:blip r:embed="rId13">
+                          <a:blip r:embed="rId15">
                             <a:extLst>
                               <a:ext uri="{28A0092B-C50C-407E-A947-70E740481C1C}">
                                 <a14:useLocalDpi xmlns:a14="http://schemas.microsoft.com/office/drawing/2010/main" val="0"/>
@@ -2574,7 +2574,7 @@
                           </pic:cNvPicPr>
                         </pic:nvPicPr>
                         <pic:blipFill>
-                          <a:blip r:embed="rId14">
+                          <a:blip r:embed="rId16">
                             <a:extLst>
                               <a:ext uri="{28A0092B-C50C-407E-A947-70E740481C1C}">
                                 <a14:useLocalDpi xmlns:a14="http://schemas.microsoft.com/office/drawing/2010/main" val="0"/>
@@ -2649,7 +2649,7 @@
                           </pic:cNvPicPr>
                         </pic:nvPicPr>
                         <pic:blipFill>
-                          <a:blip r:embed="rId15">
+                          <a:blip r:embed="rId17">
                             <a:extLst>
                               <a:ext uri="{28A0092B-C50C-407E-A947-70E740481C1C}">
                                 <a14:useLocalDpi xmlns:a14="http://schemas.microsoft.com/office/drawing/2010/main" val="0"/>
@@ -2706,7 +2706,7 @@
                           </pic:cNvPicPr>
                         </pic:nvPicPr>
                         <pic:blipFill>
-                          <a:blip r:embed="rId16">
+                          <a:blip r:embed="rId18">
                             <a:extLst>
                               <a:ext uri="{28A0092B-C50C-407E-A947-70E740481C1C}">
                                 <a14:useLocalDpi xmlns:a14="http://schemas.microsoft.com/office/drawing/2010/main" val="0"/>
@@ -2763,7 +2763,7 @@
                           </pic:cNvPicPr>
                         </pic:nvPicPr>
                         <pic:blipFill>
-                          <a:blip r:embed="rId17">
+                          <a:blip r:embed="rId19">
                             <a:extLst>
                               <a:ext uri="{28A0092B-C50C-407E-A947-70E740481C1C}">
                                 <a14:useLocalDpi xmlns:a14="http://schemas.microsoft.com/office/drawing/2010/main" val="0"/>
@@ -2820,7 +2820,7 @@
                           </pic:cNvPicPr>
                         </pic:nvPicPr>
                         <pic:blipFill>
-                          <a:blip r:embed="rId18">
+                          <a:blip r:embed="rId20">
                             <a:extLst>
                               <a:ext uri="{28A0092B-C50C-407E-A947-70E740481C1C}">
                                 <a14:useLocalDpi xmlns:a14="http://schemas.microsoft.com/office/drawing/2010/main" val="0"/>
@@ -3149,7 +3149,7 @@
                           </pic:cNvPicPr>
                         </pic:nvPicPr>
                         <pic:blipFill>
-                          <a:blip r:embed="rId19">
+                          <a:blip r:embed="rId21">
                             <a:extLst>
                               <a:ext uri="{28A0092B-C50C-407E-A947-70E740481C1C}">
                                 <a14:useLocalDpi xmlns:a14="http://schemas.microsoft.com/office/drawing/2010/main" val="0"/>
@@ -3206,7 +3206,7 @@
                           </pic:cNvPicPr>
                         </pic:nvPicPr>
                         <pic:blipFill>
-                          <a:blip r:embed="rId20">
+                          <a:blip r:embed="rId22">
                             <a:extLst>
                               <a:ext uri="{28A0092B-C50C-407E-A947-70E740481C1C}">
                                 <a14:useLocalDpi xmlns:a14="http://schemas.microsoft.com/office/drawing/2010/main" val="0"/>
@@ -3263,7 +3263,7 @@
                           </pic:cNvPicPr>
                         </pic:nvPicPr>
                         <pic:blipFill>
-                          <a:blip r:embed="rId21">
+                          <a:blip r:embed="rId23">
                             <a:extLst>
                               <a:ext uri="{28A0092B-C50C-407E-A947-70E740481C1C}">
                                 <a14:useLocalDpi xmlns:a14="http://schemas.microsoft.com/office/drawing/2010/main" val="0"/>
@@ -3643,7 +3643,7 @@
                           </pic:cNvPicPr>
                         </pic:nvPicPr>
                         <pic:blipFill>
-                          <a:blip r:embed="rId22">
+                          <a:blip r:embed="rId24">
                             <a:extLst>
                               <a:ext uri="{28A0092B-C50C-407E-A947-70E740481C1C}">
                                 <a14:useLocalDpi xmlns:a14="http://schemas.microsoft.com/office/drawing/2010/main" val="0"/>
@@ -3700,7 +3700,7 @@
                           </pic:cNvPicPr>
                         </pic:nvPicPr>
                         <pic:blipFill>
-                          <a:blip r:embed="rId23">
+                          <a:blip r:embed="rId25">
                             <a:extLst>
                               <a:ext uri="{28A0092B-C50C-407E-A947-70E740481C1C}">
                                 <a14:useLocalDpi xmlns:a14="http://schemas.microsoft.com/office/drawing/2010/main" val="0"/>
@@ -3767,7 +3767,7 @@
                           </pic:cNvPicPr>
                         </pic:nvPicPr>
                         <pic:blipFill>
-                          <a:blip r:embed="rId24">
+                          <a:blip r:embed="rId26">
                             <a:extLst>
                               <a:ext uri="{28A0092B-C50C-407E-A947-70E740481C1C}">
                                 <a14:useLocalDpi xmlns:a14="http://schemas.microsoft.com/office/drawing/2010/main" val="0"/>
@@ -3824,7 +3824,7 @@
                           </pic:cNvPicPr>
                         </pic:nvPicPr>
                         <pic:blipFill>
-                          <a:blip r:embed="rId25">
+                          <a:blip r:embed="rId27">
                             <a:extLst>
                               <a:ext uri="{28A0092B-C50C-407E-A947-70E740481C1C}">
                                 <a14:useLocalDpi xmlns:a14="http://schemas.microsoft.com/office/drawing/2010/main" val="0"/>
@@ -4753,6 +4753,14 @@
           <w:rFonts w:ascii="Arial" w:hAnsi="Arial" w:cs="Arial"/>
           <w:i w:val="0"/>
         </w:rPr>
+        <w:t xml:space="preserve">     </w:t>
+      </w:r>
+      <w:r>
+        <w:rPr>
+          <w:rStyle w:val="a4"/>
+          <w:rFonts w:ascii="Arial" w:hAnsi="Arial" w:cs="Arial"/>
+          <w:i w:val="0"/>
+        </w:rPr>
         <w:t xml:space="preserve">We use a </w:t>
       </w:r>
       <w:r>
@@ -4761,7 +4769,240 @@
           <w:rFonts w:ascii="Arial" w:hAnsi="Arial" w:cs="Arial"/>
           <w:i w:val="0"/>
         </w:rPr>
-        <w:t xml:space="preserve">2-D array to store the board; and </w:t>
+        <w:t>2-D array to store the board, let’s say board[m</w:t>
+      </w:r>
+      <w:proofErr w:type="gramStart"/>
+      <w:r>
+        <w:rPr>
+          <w:rStyle w:val="a4"/>
+          <w:rFonts w:ascii="Arial" w:hAnsi="Arial" w:cs="Arial"/>
+          <w:i w:val="0"/>
+        </w:rPr>
+        <w:t>][</w:t>
+      </w:r>
+      <w:proofErr w:type="gramEnd"/>
+      <w:r>
+        <w:rPr>
+          <w:rStyle w:val="a4"/>
+          <w:rFonts w:ascii="Arial" w:hAnsi="Arial" w:cs="Arial"/>
+          <w:i w:val="0"/>
+        </w:rPr>
+        <w:t xml:space="preserve">n] represents </w:t>
+      </w:r>
+      <w:proofErr w:type="spellStart"/>
+      <w:r>
+        <w:rPr>
+          <w:rStyle w:val="a4"/>
+          <w:rFonts w:ascii="Arial" w:hAnsi="Arial" w:cs="Arial"/>
+          <w:i w:val="0"/>
+        </w:rPr>
+        <w:t>mxn</w:t>
+      </w:r>
+      <w:proofErr w:type="spellEnd"/>
+      <w:r>
+        <w:rPr>
+          <w:rStyle w:val="a4"/>
+          <w:rFonts w:ascii="Arial" w:hAnsi="Arial" w:cs="Arial"/>
+          <w:i w:val="0"/>
+        </w:rPr>
+        <w:t xml:space="preserve"> board. Each element of the array represents the </w:t>
+      </w:r>
+      <w:r>
+        <w:rPr>
+          <w:rStyle w:val="a4"/>
+          <w:rFonts w:ascii="Arial" w:hAnsi="Arial" w:cs="Arial"/>
+          <w:i w:val="0"/>
+        </w:rPr>
+        <w:t>intersection</w:t>
+      </w:r>
+      <w:r>
+        <w:rPr>
+          <w:rStyle w:val="a4"/>
+          <w:rFonts w:ascii="Arial" w:hAnsi="Arial" w:cs="Arial"/>
+          <w:i w:val="0"/>
+        </w:rPr>
+        <w:t xml:space="preserve"> of the board. The value should be 1(black)</w:t>
+      </w:r>
+      <w:r>
+        <w:rPr>
+          <w:rStyle w:val="a4"/>
+          <w:rFonts w:ascii="Arial" w:hAnsi="Arial" w:cs="Arial"/>
+          <w:i w:val="0"/>
+        </w:rPr>
+        <w:t>, 2</w:t>
+      </w:r>
+      <w:r>
+        <w:rPr>
+          <w:rStyle w:val="a4"/>
+          <w:rFonts w:ascii="Arial" w:hAnsi="Arial" w:cs="Arial"/>
+          <w:i w:val="0"/>
+        </w:rPr>
+        <w:t>(white)</w:t>
+      </w:r>
+      <w:r>
+        <w:rPr>
+          <w:rStyle w:val="a4"/>
+          <w:rFonts w:ascii="Arial" w:hAnsi="Arial" w:cs="Arial"/>
+          <w:i w:val="0"/>
+        </w:rPr>
+        <w:t>, 0</w:t>
+      </w:r>
+      <w:r>
+        <w:rPr>
+          <w:rStyle w:val="a4"/>
+          <w:rFonts w:ascii="Arial" w:hAnsi="Arial" w:cs="Arial"/>
+          <w:i w:val="0"/>
+        </w:rPr>
+        <w:t xml:space="preserve">(blank). </w:t>
+      </w:r>
+    </w:p>
+    <w:p>
+      <w:pPr>
+        <w:rPr>
+          <w:rStyle w:val="a4"/>
+          <w:rFonts w:ascii="Arial" w:hAnsi="Arial" w:cs="Arial"/>
+          <w:i w:val="0"/>
+        </w:rPr>
+      </w:pPr>
+      <w:r>
+        <w:rPr>
+          <w:rStyle w:val="a4"/>
+          <w:rFonts w:ascii="Arial" w:hAnsi="Arial" w:cs="Arial"/>
+          <w:i w:val="0"/>
+        </w:rPr>
+        <w:t xml:space="preserve">     As we all know there are four direction to one stone on the board which is horizon, vertical, right-diagonal, </w:t>
+      </w:r>
+      <w:r>
+        <w:rPr>
+          <w:rStyle w:val="a4"/>
+          <w:rFonts w:ascii="Arial" w:hAnsi="Arial" w:cs="Arial"/>
+          <w:i w:val="0"/>
+        </w:rPr>
+        <w:t>and left</w:t>
+      </w:r>
+      <w:r>
+        <w:rPr>
+          <w:rStyle w:val="a4"/>
+          <w:rFonts w:ascii="Arial" w:hAnsi="Arial" w:cs="Arial"/>
+          <w:i w:val="0"/>
+        </w:rPr>
+        <w:t>-diagonal</w:t>
+      </w:r>
+      <w:r>
+        <w:rPr>
+          <w:rStyle w:val="a4"/>
+          <w:rFonts w:ascii="Arial" w:hAnsi="Arial" w:cs="Arial"/>
+          <w:i w:val="0"/>
+        </w:rPr>
+        <w:t>. We check these four directions to see whether there are five stones of the same color which means win</w:t>
+      </w:r>
+      <w:r>
+        <w:rPr>
+          <w:rStyle w:val="a4"/>
+          <w:rFonts w:ascii="Arial" w:hAnsi="Arial" w:cs="Arial"/>
+          <w:i w:val="0"/>
+        </w:rPr>
+        <w:t xml:space="preserve"> or consider whether it is a better move</w:t>
+      </w:r>
+      <w:r>
+        <w:rPr>
+          <w:rStyle w:val="a4"/>
+          <w:rFonts w:ascii="Arial" w:hAnsi="Arial" w:cs="Arial"/>
+          <w:i w:val="0"/>
+        </w:rPr>
+        <w:t>. It’s safely draw the conclusion that we should set two 3-D array, let’s say</w:t>
+      </w:r>
+      <w:r>
+        <w:rPr>
+          <w:rStyle w:val="a4"/>
+          <w:rFonts w:ascii="Arial" w:hAnsi="Arial" w:cs="Arial"/>
+          <w:i w:val="0"/>
+        </w:rPr>
+        <w:t xml:space="preserve"> </w:t>
+      </w:r>
+      <w:proofErr w:type="spellStart"/>
+      <w:r>
+        <w:rPr>
+          <w:rStyle w:val="a4"/>
+          <w:rFonts w:ascii="Arial" w:hAnsi="Arial" w:cs="Arial"/>
+          <w:i w:val="0"/>
+        </w:rPr>
+        <w:t>xStone</w:t>
+      </w:r>
+      <w:proofErr w:type="spellEnd"/>
+      <w:r>
+        <w:rPr>
+          <w:rStyle w:val="a4"/>
+          <w:rFonts w:ascii="Arial" w:hAnsi="Arial" w:cs="Arial"/>
+          <w:i w:val="0"/>
+        </w:rPr>
+        <w:t xml:space="preserve">[m][n][4], </w:t>
+      </w:r>
+      <w:proofErr w:type="spellStart"/>
+      <w:r>
+        <w:rPr>
+          <w:rStyle w:val="a4"/>
+          <w:rFonts w:ascii="Arial" w:hAnsi="Arial" w:cs="Arial"/>
+          <w:i w:val="0"/>
+        </w:rPr>
+        <w:t>yStone</w:t>
+      </w:r>
+      <w:proofErr w:type="spellEnd"/>
+      <w:r>
+        <w:rPr>
+          <w:rStyle w:val="a4"/>
+          <w:rFonts w:ascii="Arial" w:hAnsi="Arial" w:cs="Arial"/>
+          <w:i w:val="0"/>
+        </w:rPr>
+        <w:t>[m][n][4],</w:t>
+      </w:r>
+      <w:r>
+        <w:rPr>
+          <w:rStyle w:val="a4"/>
+          <w:rFonts w:ascii="Arial" w:hAnsi="Arial" w:cs="Arial"/>
+          <w:i w:val="0"/>
+        </w:rPr>
+        <w:t xml:space="preserve"> to store the value of the two players</w:t>
+      </w:r>
+      <w:r>
+        <w:rPr>
+          <w:rStyle w:val="a4"/>
+          <w:rFonts w:ascii="Arial" w:hAnsi="Arial" w:cs="Arial"/>
+          <w:i w:val="0"/>
+        </w:rPr>
+        <w:t xml:space="preserve"> decision’s value.</w:t>
+      </w:r>
+      <w:r>
+        <w:rPr>
+          <w:rStyle w:val="a4"/>
+          <w:rFonts w:ascii="Arial" w:hAnsi="Arial" w:cs="Arial"/>
+          <w:i w:val="0"/>
+        </w:rPr>
+        <w:t xml:space="preserve"> After every move, we’ll </w:t>
+      </w:r>
+      <w:r>
+        <w:rPr>
+          <w:rStyle w:val="a4"/>
+          <w:rFonts w:ascii="Arial" w:hAnsi="Arial" w:cs="Arial"/>
+          <w:i w:val="0"/>
+        </w:rPr>
+        <w:t>check these 3-D array to find the best</w:t>
+      </w:r>
+      <w:r>
+        <w:rPr>
+          <w:rStyle w:val="a4"/>
+          <w:rFonts w:ascii="Arial" w:hAnsi="Arial" w:cs="Arial"/>
+          <w:i w:val="0"/>
+        </w:rPr>
+        <w:t xml:space="preserve"> move</w:t>
+      </w:r>
+      <w:r>
+        <w:rPr>
+          <w:rStyle w:val="a4"/>
+          <w:rFonts w:ascii="Arial" w:hAnsi="Arial" w:cs="Arial"/>
+          <w:i w:val="0"/>
+        </w:rPr>
+        <w:t xml:space="preserve">. </w:t>
       </w:r>
     </w:p>
     <w:p>
@@ -4796,7 +5037,7 @@
           <w:i w:val="0"/>
           <w:sz w:val="28"/>
         </w:rPr>
-        <w:t xml:space="preserve">The </w:t>
+        <w:t xml:space="preserve">The Searching Algorithm </w:t>
       </w:r>
       <w:r>
         <w:rPr>
@@ -4806,17 +5047,7 @@
           <w:i w:val="0"/>
           <w:sz w:val="28"/>
         </w:rPr>
-        <w:t>value Algorithm</w:t>
-      </w:r>
-      <w:r>
-        <w:rPr>
-          <w:rStyle w:val="a4"/>
-          <w:rFonts w:ascii="Arial" w:hAnsi="Arial" w:cs="Arial"/>
-          <w:b/>
-          <w:i w:val="0"/>
-          <w:sz w:val="28"/>
-        </w:rPr>
-        <w:t xml:space="preserve"> of the </w:t>
+        <w:t xml:space="preserve">of the </w:t>
       </w:r>
       <w:proofErr w:type="spellStart"/>
       <w:r>
@@ -4833,18 +5064,130 @@
     </w:p>
     <w:p>
       <w:pPr>
+        <w:ind w:left="360"/>
+        <w:rPr>
+          <w:rStyle w:val="a4"/>
+          <w:rFonts w:ascii="Arial" w:hAnsi="Arial" w:cs="Arial"/>
+          <w:b/>
+          <w:i w:val="0"/>
+          <w:sz w:val="24"/>
+          <w:szCs w:val="24"/>
+        </w:rPr>
+      </w:pPr>
+      <w:proofErr w:type="gramStart"/>
+      <w:r>
+        <w:rPr>
+          <w:rStyle w:val="a4"/>
+          <w:rFonts w:ascii="Arial" w:hAnsi="Arial" w:cs="Arial"/>
+          <w:b/>
+          <w:i w:val="0"/>
+          <w:sz w:val="24"/>
+          <w:szCs w:val="24"/>
+        </w:rPr>
+        <w:t>4.1</w:t>
+      </w:r>
+      <w:r>
+        <w:rPr>
+          <w:rStyle w:val="a4"/>
+          <w:rFonts w:ascii="Arial" w:hAnsi="Arial" w:cs="Arial"/>
+          <w:b/>
+          <w:i w:val="0"/>
+          <w:sz w:val="24"/>
+          <w:szCs w:val="24"/>
+        </w:rPr>
+        <w:t xml:space="preserve"> </w:t>
+      </w:r>
+      <w:r>
+        <w:rPr>
+          <w:rStyle w:val="apple-converted-space"/>
+          <w:color w:val="000000"/>
+          <w:sz w:val="27"/>
+          <w:szCs w:val="27"/>
+        </w:rPr>
+        <w:t> </w:t>
+      </w:r>
+      <w:r>
+        <w:rPr>
+          <w:rFonts w:ascii="Arial" w:hAnsi="Arial" w:cs="Arial"/>
+          <w:iCs/>
+          <w:color w:val="000000"/>
+          <w:sz w:val="24"/>
+          <w:szCs w:val="24"/>
+        </w:rPr>
+        <w:t>minimax</w:t>
+      </w:r>
+      <w:proofErr w:type="gramEnd"/>
+      <w:r>
+        <w:rPr>
+          <w:rStyle w:val="apple-converted-space"/>
+          <w:rFonts w:ascii="Arial" w:hAnsi="Arial" w:cs="Arial"/>
+          <w:color w:val="000000"/>
+          <w:sz w:val="24"/>
+          <w:szCs w:val="24"/>
+        </w:rPr>
+        <w:t> </w:t>
+      </w:r>
+      <w:r>
+        <w:rPr>
+          <w:rFonts w:ascii="Arial" w:hAnsi="Arial" w:cs="Arial"/>
+          <w:color w:val="000000"/>
+          <w:sz w:val="24"/>
+          <w:szCs w:val="24"/>
+        </w:rPr>
+        <w:t>algorithm</w:t>
+      </w:r>
+    </w:p>
+    <w:p>
+      <w:pPr>
         <w:pStyle w:val="a5"/>
         <w:ind w:left="360"/>
         <w:rPr>
           <w:rStyle w:val="a4"/>
           <w:rFonts w:ascii="Arial" w:hAnsi="Arial" w:cs="Arial"/>
-          <w:b/>
-          <w:i w:val="0"/>
-          <w:sz w:val="28"/>
-        </w:rPr>
-      </w:pPr>
-      <w:bookmarkStart w:id="0" w:name="_GoBack"/>
-      <w:bookmarkEnd w:id="0"/>
+          <w:i w:val="0"/>
+        </w:rPr>
+      </w:pPr>
+      <w:r>
+        <w:rPr>
+          <w:rStyle w:val="a4"/>
+          <w:rFonts w:ascii="Arial" w:hAnsi="Arial" w:cs="Arial"/>
+          <w:i w:val="0"/>
+        </w:rPr>
+        <w:lastRenderedPageBreak/>
+        <w:t xml:space="preserve">      It’s naturally find a way to </w:t>
+      </w:r>
+      <w:r>
+        <w:rPr>
+          <w:rStyle w:val="a4"/>
+          <w:rFonts w:ascii="Arial" w:hAnsi="Arial" w:cs="Arial"/>
+          <w:i w:val="0"/>
+        </w:rPr>
+        <w:t xml:space="preserve">analysis the game pattern. First we scan the whole board from the left-up corner to right, when we meet a blank spot, we search four direction based on the blank spot and record the value of the pattern. If we encounter the other </w:t>
+      </w:r>
+      <w:r>
+        <w:rPr>
+          <w:rStyle w:val="a4"/>
+          <w:rFonts w:ascii="Arial" w:hAnsi="Arial" w:cs="Arial"/>
+          <w:i w:val="0"/>
+        </w:rPr>
+        <w:t>player</w:t>
+      </w:r>
+      <w:r>
+        <w:rPr>
+          <w:rStyle w:val="a4"/>
+          <w:rFonts w:ascii="Arial" w:hAnsi="Arial" w:cs="Arial"/>
+          <w:i w:val="0"/>
+        </w:rPr>
+        <w:t>s’</w:t>
+      </w:r>
+      <w:r>
+        <w:rPr>
+          <w:rStyle w:val="a4"/>
+          <w:rFonts w:ascii="Arial" w:hAnsi="Arial" w:cs="Arial"/>
+          <w:i w:val="0"/>
+        </w:rPr>
+        <w:t xml:space="preserve"> stone, another blank spot, and boundary, we stop search. Using these method to fill in the 3-D array. </w:t>
+      </w:r>
     </w:p>
     <w:p>
       <w:pPr>
@@ -4853,9 +5196,151 @@
         <w:rPr>
           <w:rStyle w:val="a4"/>
           <w:rFonts w:ascii="Arial" w:hAnsi="Arial" w:cs="Arial"/>
-          <w:b/>
-          <w:i w:val="0"/>
-          <w:sz w:val="28"/>
+          <w:i w:val="0"/>
+        </w:rPr>
+      </w:pPr>
+      <w:r>
+        <w:rPr>
+          <w:rStyle w:val="a4"/>
+          <w:rFonts w:ascii="Arial" w:hAnsi="Arial" w:cs="Arial"/>
+          <w:i w:val="0"/>
+        </w:rPr>
+        <w:tab/>
+        <w:t>Since we’ve already refined the value for different pattern, the most likely win pattern get the</w:t>
+      </w:r>
+      <w:r>
+        <w:rPr>
+          <w:rStyle w:val="a4"/>
+          <w:rFonts w:ascii="Arial" w:hAnsi="Arial" w:cs="Arial"/>
+          <w:i w:val="0"/>
+        </w:rPr>
+        <w:t xml:space="preserve"> highest value. In that case, the computer will</w:t>
+      </w:r>
+      <w:r>
+        <w:rPr>
+          <w:rStyle w:val="a4"/>
+          <w:rFonts w:ascii="Arial" w:hAnsi="Arial" w:cs="Arial"/>
+          <w:i w:val="0"/>
+        </w:rPr>
+        <w:t xml:space="preserve"> easily choose the </w:t>
+      </w:r>
+      <w:r>
+        <w:rPr>
+          <w:rStyle w:val="a4"/>
+          <w:rFonts w:ascii="Arial" w:hAnsi="Arial" w:cs="Arial"/>
+          <w:i w:val="0"/>
+        </w:rPr>
+        <w:t xml:space="preserve">max value for its next move. </w:t>
+      </w:r>
+    </w:p>
+    <w:p>
+      <w:pPr>
+        <w:pStyle w:val="a5"/>
+        <w:ind w:left="360"/>
+        <w:rPr>
+          <w:rStyle w:val="a4"/>
+          <w:rFonts w:ascii="Arial" w:hAnsi="Arial" w:cs="Arial"/>
+          <w:i w:val="0"/>
+        </w:rPr>
+      </w:pPr>
+      <w:r>
+        <w:rPr>
+          <w:rStyle w:val="a4"/>
+          <w:rFonts w:ascii="Arial" w:hAnsi="Arial" w:cs="Arial"/>
+          <w:i w:val="0"/>
+        </w:rPr>
+        <w:tab/>
+        <w:t xml:space="preserve">However, this approach just consider the right moment situation, it doesn’t have some predicates. </w:t>
+      </w:r>
+      <w:r>
+        <w:rPr>
+          <w:rStyle w:val="a4"/>
+          <w:rFonts w:ascii="Arial" w:hAnsi="Arial" w:cs="Arial"/>
+          <w:i w:val="0"/>
+        </w:rPr>
+        <w:t>The algorithm</w:t>
+      </w:r>
+      <w:r>
+        <w:rPr>
+          <w:rStyle w:val="a4"/>
+          <w:rFonts w:ascii="Arial" w:hAnsi="Arial" w:cs="Arial"/>
+          <w:i w:val="0"/>
+        </w:rPr>
+        <w:t xml:space="preserve"> need to </w:t>
+      </w:r>
+      <w:r>
+        <w:rPr>
+          <w:rStyle w:val="a4"/>
+          <w:rFonts w:ascii="Arial" w:hAnsi="Arial" w:cs="Arial"/>
+          <w:i w:val="0"/>
+        </w:rPr>
+        <w:t xml:space="preserve">predicated </w:t>
+      </w:r>
+      <w:proofErr w:type="spellStart"/>
+      <w:r>
+        <w:rPr>
+          <w:rStyle w:val="a4"/>
+          <w:rFonts w:ascii="Arial" w:hAnsi="Arial" w:cs="Arial"/>
+          <w:i w:val="0"/>
+        </w:rPr>
+        <w:t>N</w:t>
+      </w:r>
+      <w:proofErr w:type="spellEnd"/>
+      <w:r>
+        <w:rPr>
+          <w:rStyle w:val="a4"/>
+          <w:rFonts w:ascii="Arial" w:hAnsi="Arial" w:cs="Arial"/>
+          <w:i w:val="0"/>
+        </w:rPr>
+        <w:t xml:space="preserve"> step situation, and score them, pick the highest one as its move, the lowest for the other one’s move. </w:t>
+      </w:r>
+    </w:p>
+    <w:p>
+      <w:pPr>
+        <w:pStyle w:val="a5"/>
+        <w:ind w:left="360"/>
+        <w:rPr>
+          <w:rFonts w:ascii="Arial" w:hAnsi="Arial" w:cs="Arial"/>
+          <w:color w:val="333333"/>
+          <w:sz w:val="21"/>
+          <w:szCs w:val="21"/>
+          <w:shd w:val="clear" w:color="auto" w:fill="FFFFFF"/>
+        </w:rPr>
+      </w:pPr>
+      <w:r>
+        <w:rPr>
+          <w:rFonts w:ascii="Arial" w:hAnsi="Arial" w:cs="Arial"/>
+          <w:color w:val="333333"/>
+          <w:sz w:val="21"/>
+          <w:szCs w:val="21"/>
+          <w:shd w:val="clear" w:color="auto" w:fill="FFFFFF"/>
+        </w:rPr>
+        <w:t xml:space="preserve">  </w:t>
+      </w:r>
+    </w:p>
+    <w:p>
+      <w:pPr>
+        <w:pStyle w:val="a5"/>
+        <w:ind w:left="360"/>
+        <w:rPr>
+          <w:rFonts w:ascii="Arial" w:hAnsi="Arial" w:cs="Arial"/>
+          <w:color w:val="333333"/>
+          <w:sz w:val="21"/>
+          <w:szCs w:val="21"/>
+          <w:shd w:val="clear" w:color="auto" w:fill="FFFFFF"/>
+        </w:rPr>
+      </w:pPr>
+    </w:p>
+    <w:p>
+      <w:pPr>
+        <w:pStyle w:val="a5"/>
+        <w:ind w:left="360"/>
+        <w:rPr>
+          <w:rFonts w:ascii="Arial" w:hAnsi="Arial" w:cs="Arial"/>
+          <w:color w:val="333333"/>
+          <w:sz w:val="21"/>
+          <w:szCs w:val="21"/>
+          <w:shd w:val="clear" w:color="auto" w:fill="FFFFFF"/>
         </w:rPr>
       </w:pPr>
     </w:p>
@@ -4882,7 +5367,7 @@
           <w:i w:val="0"/>
           <w:sz w:val="28"/>
         </w:rPr>
-        <w:t xml:space="preserve">The Searching Algorithm </w:t>
+        <w:t xml:space="preserve">The </w:t>
       </w:r>
       <w:r>
         <w:rPr>
@@ -4892,7 +5377,17 @@
           <w:i w:val="0"/>
           <w:sz w:val="28"/>
         </w:rPr>
-        <w:t xml:space="preserve">of the </w:t>
+        <w:t>value Algorithm</w:t>
+      </w:r>
+      <w:r>
+        <w:rPr>
+          <w:rStyle w:val="a4"/>
+          <w:rFonts w:ascii="Arial" w:hAnsi="Arial" w:cs="Arial"/>
+          <w:b/>
+          <w:i w:val="0"/>
+          <w:sz w:val="28"/>
+        </w:rPr>
+        <w:t xml:space="preserve"> of the </w:t>
       </w:r>
       <w:proofErr w:type="spellStart"/>
       <w:r>
@@ -4906,6 +5401,19 @@
         <w:t>Kumoma</w:t>
       </w:r>
       <w:proofErr w:type="spellEnd"/>
+    </w:p>
+    <w:p>
+      <w:pPr>
+        <w:pStyle w:val="a5"/>
+        <w:ind w:left="360"/>
+        <w:rPr>
+          <w:rStyle w:val="a4"/>
+          <w:rFonts w:ascii="Arial" w:hAnsi="Arial" w:cs="Arial"/>
+          <w:b/>
+          <w:i w:val="0"/>
+          <w:sz w:val="28"/>
+        </w:rPr>
+      </w:pPr>
     </w:p>
     <w:p>
       <w:pPr>
@@ -5057,6 +5565,8 @@
         </w:rPr>
         <w:t xml:space="preserve"> usage </w:t>
       </w:r>
+      <w:bookmarkStart w:id="0" w:name="_GoBack"/>
+      <w:bookmarkEnd w:id="0"/>
     </w:p>
     <w:p>
       <w:pPr>
@@ -5163,7 +5673,7 @@
         </w:rPr>
         <w:t xml:space="preserve"> </w:t>
       </w:r>
-      <w:hyperlink r:id="rId26" w:history="1">
+      <w:hyperlink r:id="rId28" w:history="1">
         <w:r>
           <w:rPr>
             <w:rStyle w:val="a6"/>
@@ -5191,10 +5701,90 @@
           <w:rFonts w:ascii="Arial" w:hAnsi="Arial" w:cs="Arial"/>
           <w:i w:val="0"/>
         </w:rPr>
-        <w:t>[]</w:t>
-      </w:r>
+        <w:t>[</w:t>
+      </w:r>
+      <w:r>
+        <w:rPr>
+          <w:rStyle w:val="a4"/>
+          <w:rFonts w:ascii="Arial" w:hAnsi="Arial" w:cs="Arial"/>
+          <w:i w:val="0"/>
+        </w:rPr>
+        <w:t>3</w:t>
+      </w:r>
+      <w:r>
+        <w:rPr>
+          <w:rStyle w:val="a4"/>
+          <w:rFonts w:ascii="Arial" w:hAnsi="Arial" w:cs="Arial"/>
+          <w:i w:val="0"/>
+        </w:rPr>
+        <w:t>]</w:t>
+      </w:r>
+      <w:r>
+        <w:rPr>
+          <w:rStyle w:val="a4"/>
+          <w:rFonts w:ascii="Arial" w:hAnsi="Arial" w:cs="Arial"/>
+          <w:i w:val="0"/>
+        </w:rPr>
+        <w:t xml:space="preserve"> </w:t>
+      </w:r>
+      <w:hyperlink r:id="rId29" w:history="1">
+        <w:r>
+          <w:rPr>
+            <w:rStyle w:val="a6"/>
+            <w:rFonts w:ascii="Arial" w:hAnsi="Arial" w:cs="Arial"/>
+          </w:rPr>
+          <w:t>https://www.ocf.berkeley.edu/~yosenl/extras/alphabeta/alphabeta.html</w:t>
+        </w:r>
+      </w:hyperlink>
+    </w:p>
+    <w:p>
+      <w:pPr>
+        <w:autoSpaceDE w:val="0"/>
+        <w:autoSpaceDN w:val="0"/>
+        <w:adjustRightInd w:val="0"/>
+        <w:spacing w:after="0" w:line="240" w:lineRule="auto"/>
+        <w:rPr>
+          <w:rStyle w:val="a4"/>
+          <w:rFonts w:ascii="Arial" w:hAnsi="Arial" w:cs="Arial"/>
+          <w:i w:val="0"/>
+        </w:rPr>
+      </w:pPr>
+      <w:r>
+        <w:rPr>
+          <w:rStyle w:val="a4"/>
+          <w:rFonts w:ascii="Arial" w:hAnsi="Arial" w:cs="Arial"/>
+          <w:i w:val="0"/>
+        </w:rPr>
+        <w:t>[4]</w:t>
+      </w:r>
+      <w:r>
+        <w:t xml:space="preserve"> </w:t>
+      </w:r>
+      <w:hyperlink r:id="rId30" w:history="1">
+        <w:r>
+          <w:rPr>
+            <w:rStyle w:val="a6"/>
+            <w:rFonts w:ascii="Arial" w:hAnsi="Arial" w:cs="Arial"/>
+          </w:rPr>
+          <w:t>https://www.cs.cornell.edu/courses/cs312/2002sp/lectures/rec21.htm</w:t>
+        </w:r>
+      </w:hyperlink>
+    </w:p>
+    <w:p>
+      <w:pPr>
+        <w:autoSpaceDE w:val="0"/>
+        <w:autoSpaceDN w:val="0"/>
+        <w:adjustRightInd w:val="0"/>
+        <w:spacing w:after="0" w:line="240" w:lineRule="auto"/>
+        <w:rPr>
+          <w:rStyle w:val="a4"/>
+          <w:rFonts w:ascii="Arial" w:hAnsi="Arial" w:cs="Arial"/>
+          <w:i w:val="0"/>
+        </w:rPr>
+      </w:pPr>
     </w:p>
     <w:sectPr>
+      <w:headerReference w:type="default" r:id="rId31"/>
       <w:pgSz w:w="12240" w:h="15840"/>
       <w:pgMar w:top="1440" w:right="1800" w:bottom="1440" w:left="1800" w:header="720" w:footer="720" w:gutter="0"/>
       <w:cols w:space="720"/>
@@ -5204,12 +5794,108 @@
 </w:document>
 </file>
 
+<file path=word/endnotes.xml><?xml version="1.0" encoding="utf-8"?>
+<w:endnotes xmlns:wpc="http://schemas.microsoft.com/office/word/2010/wordprocessingCanvas" xmlns:mc="http://schemas.openxmlformats.org/markup-compatibility/2006" xmlns:o="urn:schemas-microsoft-com:office:office" xmlns:r="http://schemas.openxmlformats.org/officeDocument/2006/relationships" xmlns:m="http://schemas.openxmlformats.org/officeDocument/2006/math" xmlns:v="urn:schemas-microsoft-com:vml" xmlns:wp14="http://schemas.microsoft.com/office/word/2010/wordprocessingDrawing" xmlns:wp="http://schemas.openxmlformats.org/drawingml/2006/wordprocessingDrawing" xmlns:w10="urn:schemas-microsoft-com:office:word" xmlns:w="http://schemas.openxmlformats.org/wordprocessingml/2006/main" xmlns:w14="http://schemas.microsoft.com/office/word/2010/wordml" xmlns:w15="http://schemas.microsoft.com/office/word/2012/wordml" xmlns:wpg="http://schemas.microsoft.com/office/word/2010/wordprocessingGroup" xmlns:wpi="http://schemas.microsoft.com/office/word/2010/wordprocessingInk" xmlns:wne="http://schemas.microsoft.com/office/word/2006/wordml" xmlns:wps="http://schemas.microsoft.com/office/word/2010/wordprocessingShape" mc:Ignorable="w14 w15 wp14">
+  <w:endnote w:type="separator" w:id="-1">
+    <w:p>
+      <w:pPr>
+        <w:spacing w:after="0" w:line="240" w:lineRule="auto"/>
+      </w:pPr>
+      <w:r>
+        <w:separator/>
+      </w:r>
+    </w:p>
+  </w:endnote>
+  <w:endnote w:type="continuationSeparator" w:id="0">
+    <w:p>
+      <w:pPr>
+        <w:spacing w:after="0" w:line="240" w:lineRule="auto"/>
+      </w:pPr>
+      <w:r>
+        <w:continuationSeparator/>
+      </w:r>
+    </w:p>
+  </w:endnote>
+</w:endnotes>
+</file>
+
+<file path=word/footnotes.xml><?xml version="1.0" encoding="utf-8"?>
+<w:footnotes xmlns:wpc="http://schemas.microsoft.com/office/word/2010/wordprocessingCanvas" xmlns:mc="http://schemas.openxmlformats.org/markup-compatibility/2006" xmlns:o="urn:schemas-microsoft-com:office:office" xmlns:r="http://schemas.openxmlformats.org/officeDocument/2006/relationships" xmlns:m="http://schemas.openxmlformats.org/officeDocument/2006/math" xmlns:v="urn:schemas-microsoft-com:vml" xmlns:wp14="http://schemas.microsoft.com/office/word/2010/wordprocessingDrawing" xmlns:wp="http://schemas.openxmlformats.org/drawingml/2006/wordprocessingDrawing" xmlns:w10="urn:schemas-microsoft-com:office:word" xmlns:w="http://schemas.openxmlformats.org/wordprocessingml/2006/main" xmlns:w14="http://schemas.microsoft.com/office/word/2010/wordml" xmlns:w15="http://schemas.microsoft.com/office/word/2012/wordml" xmlns:wpg="http://schemas.microsoft.com/office/word/2010/wordprocessingGroup" xmlns:wpi="http://schemas.microsoft.com/office/word/2010/wordprocessingInk" xmlns:wne="http://schemas.microsoft.com/office/word/2006/wordml" xmlns:wps="http://schemas.microsoft.com/office/word/2010/wordprocessingShape" mc:Ignorable="w14 w15 wp14">
+  <w:footnote w:type="separator" w:id="-1">
+    <w:p>
+      <w:pPr>
+        <w:spacing w:after="0" w:line="240" w:lineRule="auto"/>
+      </w:pPr>
+      <w:r>
+        <w:separator/>
+      </w:r>
+    </w:p>
+  </w:footnote>
+  <w:footnote w:type="continuationSeparator" w:id="0">
+    <w:p>
+      <w:pPr>
+        <w:spacing w:after="0" w:line="240" w:lineRule="auto"/>
+      </w:pPr>
+      <w:r>
+        <w:continuationSeparator/>
+      </w:r>
+    </w:p>
+  </w:footnote>
+</w:footnotes>
+</file>
+
+<file path=word/header1.xml><?xml version="1.0" encoding="utf-8"?>
+<w:hdr xmlns:wpc="http://schemas.microsoft.com/office/word/2010/wordprocessingCanvas" xmlns:mc="http://schemas.openxmlformats.org/markup-compatibility/2006" xmlns:o="urn:schemas-microsoft-com:office:office" xmlns:r="http://schemas.openxmlformats.org/officeDocument/2006/relationships" xmlns:m="http://schemas.openxmlformats.org/officeDocument/2006/math" xmlns:v="urn:schemas-microsoft-com:vml" xmlns:wp14="http://schemas.microsoft.com/office/word/2010/wordprocessingDrawing" xmlns:wp="http://schemas.openxmlformats.org/drawingml/2006/wordprocessingDrawing" xmlns:w10="urn:schemas-microsoft-com:office:word" xmlns:w="http://schemas.openxmlformats.org/wordprocessingml/2006/main" xmlns:w14="http://schemas.microsoft.com/office/word/2010/wordml" xmlns:w15="http://schemas.microsoft.com/office/word/2012/wordml" xmlns:wpg="http://schemas.microsoft.com/office/word/2010/wordprocessingGroup" xmlns:wpi="http://schemas.microsoft.com/office/word/2010/wordprocessingInk" xmlns:wne="http://schemas.microsoft.com/office/word/2006/wordml" xmlns:wps="http://schemas.microsoft.com/office/word/2010/wordprocessingShape" mc:Ignorable="w14 w15 wp14">
+  <w:sdt>
+    <w:sdtPr>
+      <w:id w:val="958149695"/>
+      <w:docPartObj>
+        <w:docPartGallery w:val="Page Numbers (Top of Page)"/>
+        <w:docPartUnique/>
+      </w:docPartObj>
+    </w:sdtPr>
+    <w:sdtContent>
+      <w:p>
+        <w:pPr>
+          <w:pStyle w:val="a8"/>
+          <w:jc w:val="center"/>
+        </w:pPr>
+        <w:r>
+          <w:fldChar w:fldCharType="begin"/>
+        </w:r>
+        <w:r>
+          <w:instrText>PAGE   \* MERGEFORMAT</w:instrText>
+        </w:r>
+        <w:r>
+          <w:fldChar w:fldCharType="separate"/>
+        </w:r>
+        <w:r>
+          <w:rPr>
+            <w:noProof/>
+            <w:lang w:val="zh-CN"/>
+          </w:rPr>
+          <w:t>4</w:t>
+        </w:r>
+        <w:r>
+          <w:fldChar w:fldCharType="end"/>
+        </w:r>
+      </w:p>
+    </w:sdtContent>
+  </w:sdt>
+  <w:p>
+    <w:pPr>
+      <w:pStyle w:val="a8"/>
+    </w:pPr>
+  </w:p>
+</w:hdr>
+</file>
+
 <file path=word/numbering.xml><?xml version="1.0" encoding="utf-8"?>
 <w:numbering xmlns:wpc="http://schemas.microsoft.com/office/word/2010/wordprocessingCanvas" xmlns:mc="http://schemas.openxmlformats.org/markup-compatibility/2006" xmlns:o="urn:schemas-microsoft-com:office:office" xmlns:r="http://schemas.openxmlformats.org/officeDocument/2006/relationships" xmlns:m="http://schemas.openxmlformats.org/officeDocument/2006/math" xmlns:v="urn:schemas-microsoft-com:vml" xmlns:wp14="http://schemas.microsoft.com/office/word/2010/wordprocessingDrawing" xmlns:wp="http://schemas.openxmlformats.org/drawingml/2006/wordprocessingDrawing" xmlns:w10="urn:schemas-microsoft-com:office:word" xmlns:w="http://schemas.openxmlformats.org/wordprocessingml/2006/main" xmlns:w14="http://schemas.microsoft.com/office/word/2010/wordml" xmlns:w15="http://schemas.microsoft.com/office/word/2012/wordml" xmlns:wpg="http://schemas.microsoft.com/office/word/2010/wordprocessingGroup" xmlns:wpi="http://schemas.microsoft.com/office/word/2010/wordprocessingInk" xmlns:wne="http://schemas.microsoft.com/office/word/2006/wordml" xmlns:wps="http://schemas.microsoft.com/office/word/2010/wordprocessingShape" mc:Ignorable="w14 w15 wp14">
   <w:abstractNum w:abstractNumId="0" w15:restartNumberingAfterBreak="0">
     <w:nsid w:val="01041A2B"/>
     <w:multiLevelType w:val="multilevel"/>
-    <w:tmpl w:val="E4588B98"/>
+    <w:tmpl w:val="F7F86C2A"/>
     <w:lvl w:ilvl="0">
       <w:start w:val="1"/>
       <w:numFmt w:val="decimal"/>
@@ -5232,6 +5918,8 @@
       </w:pPr>
       <w:rPr>
         <w:rFonts w:hint="eastAsia"/>
+        <w:sz w:val="24"/>
+        <w:szCs w:val="24"/>
       </w:rPr>
     </w:lvl>
     <w:lvl w:ilvl="2">
@@ -6757,6 +7445,50 @@
       <w:szCs w:val="21"/>
     </w:rPr>
   </w:style>
+  <w:style w:type="paragraph" w:styleId="a8">
+    <w:name w:val="header"/>
+    <w:basedOn w:val="a"/>
+    <w:link w:val="Char0"/>
+    <w:uiPriority w:val="99"/>
+    <w:unhideWhenUsed/>
+    <w:rsid w:val="005635C0"/>
+    <w:pPr>
+      <w:tabs>
+        <w:tab w:val="center" w:pos="4320"/>
+        <w:tab w:val="right" w:pos="8640"/>
+      </w:tabs>
+      <w:spacing w:after="0" w:line="240" w:lineRule="auto"/>
+    </w:pPr>
+  </w:style>
+  <w:style w:type="character" w:customStyle="1" w:styleId="Char0">
+    <w:name w:val="页眉 Char"/>
+    <w:basedOn w:val="a0"/>
+    <w:link w:val="a8"/>
+    <w:uiPriority w:val="99"/>
+    <w:rsid w:val="005635C0"/>
+  </w:style>
+  <w:style w:type="paragraph" w:styleId="a9">
+    <w:name w:val="footer"/>
+    <w:basedOn w:val="a"/>
+    <w:link w:val="Char1"/>
+    <w:uiPriority w:val="99"/>
+    <w:unhideWhenUsed/>
+    <w:rsid w:val="005635C0"/>
+    <w:pPr>
+      <w:tabs>
+        <w:tab w:val="center" w:pos="4320"/>
+        <w:tab w:val="right" w:pos="8640"/>
+      </w:tabs>
+      <w:spacing w:after="0" w:line="240" w:lineRule="auto"/>
+    </w:pPr>
+  </w:style>
+  <w:style w:type="character" w:customStyle="1" w:styleId="Char1">
+    <w:name w:val="页脚 Char"/>
+    <w:basedOn w:val="a0"/>
+    <w:link w:val="a9"/>
+    <w:uiPriority w:val="99"/>
+    <w:rsid w:val="005635C0"/>
+  </w:style>
 </w:styles>
 </file>
 
@@ -7026,7 +7758,7 @@
 </file>
 
 <file path=customXml/itemProps1.xml><?xml version="1.0" encoding="utf-8"?>
-<ds:datastoreItem xmlns:ds="http://schemas.openxmlformats.org/officeDocument/2006/customXml" ds:itemID="{46A20FB7-89BE-41FE-8BB8-E397D4B3F7C8}">
+<ds:datastoreItem xmlns:ds="http://schemas.openxmlformats.org/officeDocument/2006/customXml" ds:itemID="{20AE78EB-78DA-43EF-8CA1-415B5CBB29DA}">
   <ds:schemaRefs>
     <ds:schemaRef ds:uri="http://schemas.openxmlformats.org/officeDocument/2006/bibliography"/>
   </ds:schemaRefs>

</xml_diff>